<commit_message>
Update lab 2 documentation: clarify microcontroller model and adjust task numbering
</commit_message>
<xml_diff>
--- a/mc_labs/mc_lab_02/Esp Завдання №2 (MK).docx
+++ b/mc_labs/mc_lab_02/Esp Завдання №2 (MK).docx
@@ -337,6 +337,26 @@
       </w:r>
       <w:r>
         <w:rPr>
+          <w:lang w:val="ru-RU"/>
+        </w:rPr>
+        <w:t>/</w:t>
+      </w:r>
+      <w:proofErr w:type="spellStart"/>
+      <w:r>
+        <w:rPr>
+          <w:lang w:val="en-US"/>
+        </w:rPr>
+        <w:t>Esp</w:t>
+      </w:r>
+      <w:proofErr w:type="spellEnd"/>
+      <w:r>
+        <w:rPr>
+          <w:lang w:val="ru-RU"/>
+        </w:rPr>
+        <w:t>32</w:t>
+      </w:r>
+      <w:r>
+        <w:rPr>
           <w:spacing w:val="1"/>
         </w:rPr>
         <w:t>.</w:t>
@@ -450,7 +470,7 @@
         <w:pStyle w:val="a4"/>
         <w:numPr>
           <w:ilvl w:val="1"/>
-          <w:numId w:val="8"/>
+          <w:numId w:val="9"/>
         </w:numPr>
         <w:tabs>
           <w:tab w:val="left" w:pos="516"/>
@@ -458,9 +478,6 @@
         <w:spacing w:line="252" w:lineRule="exact"/>
       </w:pPr>
       <w:r>
-        <w:t xml:space="preserve"> </w:t>
-      </w:r>
-      <w:r>
         <w:t xml:space="preserve">Додати на веб-сторінку </w:t>
       </w:r>
       <w:r>
@@ -469,16 +486,18 @@
     </w:p>
     <w:p>
       <w:pPr>
-        <w:pStyle w:val="a4"/>
-        <w:numPr>
-          <w:ilvl w:val="1"/>
-          <w:numId w:val="8"/>
-        </w:numPr>
         <w:tabs>
           <w:tab w:val="left" w:pos="516"/>
         </w:tabs>
         <w:spacing w:line="252" w:lineRule="exact"/>
-      </w:pPr>
+        <w:ind w:left="450"/>
+      </w:pPr>
+      <w:r>
+        <w:rPr>
+          <w:lang w:val="ru-RU"/>
+        </w:rPr>
+        <w:t>3.2</w:t>
+      </w:r>
       <w:r>
         <w:t xml:space="preserve"> Добавити обробку читання і відсилання даних по </w:t>
       </w:r>
@@ -579,6 +598,35 @@
         <w:t>PuTTY</w:t>
       </w:r>
       <w:proofErr w:type="spellEnd"/>
+      <w:r>
+        <w:rPr>
+          <w:lang w:val="ru-RU"/>
+        </w:rPr>
+        <w:t xml:space="preserve"> (</w:t>
+      </w:r>
+      <w:proofErr w:type="spellStart"/>
+      <w:r>
+        <w:rPr>
+          <w:lang w:val="ru-RU"/>
+        </w:rPr>
+        <w:t>або</w:t>
+      </w:r>
+      <w:proofErr w:type="spellEnd"/>
+      <w:r>
+        <w:rPr>
+          <w:lang w:val="ru-RU"/>
+        </w:rPr>
+        <w:t xml:space="preserve"> </w:t>
+      </w:r>
+      <w:r>
+        <w:t>любій схожій програмі</w:t>
+      </w:r>
+      <w:r>
+        <w:rPr>
+          <w:lang w:val="ru-RU"/>
+        </w:rPr>
+        <w:t>)</w:t>
+      </w:r>
     </w:p>
     <w:p>
       <w:pPr>
@@ -1121,8 +1169,6 @@
             <w:r>
               <w:t xml:space="preserve"> запускається алгоритм на контролері партнера.</w:t>
             </w:r>
-            <w:bookmarkStart w:id="0" w:name="_GoBack"/>
-            <w:bookmarkEnd w:id="0"/>
           </w:p>
           <w:p>
             <w:pPr>
@@ -5446,7 +5492,9 @@
           <w:lang w:val="ru-RU"/>
         </w:rPr>
       </w:pPr>
+      <w:bookmarkStart w:id="0" w:name="_GoBack"/>
     </w:p>
+    <w:bookmarkEnd w:id="0"/>
     <w:p>
       <w:pPr>
         <w:pStyle w:val="a3"/>
@@ -5807,7 +5855,7 @@
                               <w:b/>
                               <w:noProof/>
                             </w:rPr>
-                            <w:t>6</w:t>
+                            <w:t>8</w:t>
                           </w:r>
                           <w:r>
                             <w:fldChar w:fldCharType="end"/>
@@ -5864,7 +5912,7 @@
                         <w:b/>
                         <w:noProof/>
                       </w:rPr>
-                      <w:t>6</w:t>
+                      <w:t>8</w:t>
                     </w:r>
                     <w:r>
                       <w:fldChar w:fldCharType="end"/>
@@ -5980,7 +6028,7 @@
                               <w:b/>
                               <w:noProof/>
                             </w:rPr>
-                            <w:t>5</w:t>
+                            <w:t>7</w:t>
                           </w:r>
                           <w:r>
                             <w:fldChar w:fldCharType="end"/>
@@ -6037,7 +6085,7 @@
                         <w:b/>
                         <w:noProof/>
                       </w:rPr>
-                      <w:t>5</w:t>
+                      <w:t>7</w:t>
                     </w:r>
                     <w:r>
                       <w:fldChar w:fldCharType="end"/>
@@ -6664,6 +6712,119 @@
     </w:lvl>
   </w:abstractNum>
   <w:abstractNum w:abstractNumId="5">
+    <w:nsid w:val="43F95F44"/>
+    <w:multiLevelType w:val="multilevel"/>
+    <w:tmpl w:val="1366A42A"/>
+    <w:lvl w:ilvl="0">
+      <w:start w:val="3"/>
+      <w:numFmt w:val="decimal"/>
+      <w:lvlText w:val="%1"/>
+      <w:lvlJc w:val="left"/>
+      <w:pPr>
+        <w:ind w:left="360" w:hanging="360"/>
+      </w:pPr>
+      <w:rPr>
+        <w:rFonts w:hint="default"/>
+      </w:rPr>
+    </w:lvl>
+    <w:lvl w:ilvl="1">
+      <w:start w:val="1"/>
+      <w:numFmt w:val="decimal"/>
+      <w:lvlText w:val="%1.%2"/>
+      <w:lvlJc w:val="left"/>
+      <w:pPr>
+        <w:ind w:left="810" w:hanging="360"/>
+      </w:pPr>
+      <w:rPr>
+        <w:rFonts w:hint="default"/>
+      </w:rPr>
+    </w:lvl>
+    <w:lvl w:ilvl="2">
+      <w:start w:val="1"/>
+      <w:numFmt w:val="decimal"/>
+      <w:lvlText w:val="%1.%2.%3"/>
+      <w:lvlJc w:val="left"/>
+      <w:pPr>
+        <w:ind w:left="1620" w:hanging="720"/>
+      </w:pPr>
+      <w:rPr>
+        <w:rFonts w:hint="default"/>
+      </w:rPr>
+    </w:lvl>
+    <w:lvl w:ilvl="3">
+      <w:start w:val="1"/>
+      <w:numFmt w:val="decimal"/>
+      <w:lvlText w:val="%1.%2.%3.%4"/>
+      <w:lvlJc w:val="left"/>
+      <w:pPr>
+        <w:ind w:left="2070" w:hanging="720"/>
+      </w:pPr>
+      <w:rPr>
+        <w:rFonts w:hint="default"/>
+      </w:rPr>
+    </w:lvl>
+    <w:lvl w:ilvl="4">
+      <w:start w:val="1"/>
+      <w:numFmt w:val="decimal"/>
+      <w:lvlText w:val="%1.%2.%3.%4.%5"/>
+      <w:lvlJc w:val="left"/>
+      <w:pPr>
+        <w:ind w:left="2880" w:hanging="1080"/>
+      </w:pPr>
+      <w:rPr>
+        <w:rFonts w:hint="default"/>
+      </w:rPr>
+    </w:lvl>
+    <w:lvl w:ilvl="5">
+      <w:start w:val="1"/>
+      <w:numFmt w:val="decimal"/>
+      <w:lvlText w:val="%1.%2.%3.%4.%5.%6"/>
+      <w:lvlJc w:val="left"/>
+      <w:pPr>
+        <w:ind w:left="3330" w:hanging="1080"/>
+      </w:pPr>
+      <w:rPr>
+        <w:rFonts w:hint="default"/>
+      </w:rPr>
+    </w:lvl>
+    <w:lvl w:ilvl="6">
+      <w:start w:val="1"/>
+      <w:numFmt w:val="decimal"/>
+      <w:lvlText w:val="%1.%2.%3.%4.%5.%6.%7"/>
+      <w:lvlJc w:val="left"/>
+      <w:pPr>
+        <w:ind w:left="4140" w:hanging="1440"/>
+      </w:pPr>
+      <w:rPr>
+        <w:rFonts w:hint="default"/>
+      </w:rPr>
+    </w:lvl>
+    <w:lvl w:ilvl="7">
+      <w:start w:val="1"/>
+      <w:numFmt w:val="decimal"/>
+      <w:lvlText w:val="%1.%2.%3.%4.%5.%6.%7.%8"/>
+      <w:lvlJc w:val="left"/>
+      <w:pPr>
+        <w:ind w:left="4590" w:hanging="1440"/>
+      </w:pPr>
+      <w:rPr>
+        <w:rFonts w:hint="default"/>
+      </w:rPr>
+    </w:lvl>
+    <w:lvl w:ilvl="8">
+      <w:start w:val="1"/>
+      <w:numFmt w:val="decimal"/>
+      <w:lvlText w:val="%1.%2.%3.%4.%5.%6.%7.%8.%9"/>
+      <w:lvlJc w:val="left"/>
+      <w:pPr>
+        <w:ind w:left="5040" w:hanging="1440"/>
+      </w:pPr>
+      <w:rPr>
+        <w:rFonts w:hint="default"/>
+      </w:rPr>
+    </w:lvl>
+  </w:abstractNum>
+  <w:abstractNum w:abstractNumId="6">
     <w:nsid w:val="4D1F6660"/>
     <w:multiLevelType w:val="hybridMultilevel"/>
     <w:tmpl w:val="7602A6D8"/>
@@ -6780,7 +6941,7 @@
       </w:rPr>
     </w:lvl>
   </w:abstractNum>
-  <w:abstractNum w:abstractNumId="6">
+  <w:abstractNum w:abstractNumId="7">
     <w:nsid w:val="5E9D0502"/>
     <w:multiLevelType w:val="hybridMultilevel"/>
     <w:tmpl w:val="AF4C6DFE"/>
@@ -6898,7 +7059,7 @@
       </w:rPr>
     </w:lvl>
   </w:abstractNum>
-  <w:abstractNum w:abstractNumId="7">
+  <w:abstractNum w:abstractNumId="8">
     <w:nsid w:val="60D21D23"/>
     <w:multiLevelType w:val="multilevel"/>
     <w:tmpl w:val="EBCE0202"/>
@@ -7012,7 +7173,7 @@
     </w:lvl>
   </w:abstractNum>
   <w:num w:numId="1">
-    <w:abstractNumId w:val="5"/>
+    <w:abstractNumId w:val="6"/>
   </w:num>
   <w:num w:numId="2">
     <w:abstractNumId w:val="1"/>
@@ -7021,7 +7182,7 @@
     <w:abstractNumId w:val="4"/>
   </w:num>
   <w:num w:numId="4">
-    <w:abstractNumId w:val="6"/>
+    <w:abstractNumId w:val="7"/>
   </w:num>
   <w:num w:numId="5">
     <w:abstractNumId w:val="2"/>
@@ -7033,7 +7194,10 @@
     <w:abstractNumId w:val="3"/>
   </w:num>
   <w:num w:numId="8">
-    <w:abstractNumId w:val="7"/>
+    <w:abstractNumId w:val="8"/>
+  </w:num>
+  <w:num w:numId="9">
+    <w:abstractNumId w:val="5"/>
   </w:num>
 </w:numbering>
 </file>
@@ -8009,7 +8173,7 @@
 </file>
 
 <file path=customXml/itemProps1.xml><?xml version="1.0" encoding="utf-8"?>
-<ds:datastoreItem xmlns:ds="http://schemas.openxmlformats.org/officeDocument/2006/customXml" ds:itemID="{BBA172D7-F6E3-4A1A-ABD3-086E658F071B}">
+<ds:datastoreItem xmlns:ds="http://schemas.openxmlformats.org/officeDocument/2006/customXml" ds:itemID="{C2104FCB-6772-4A7B-8EC3-20AFE27E2060}">
   <ds:schemaRefs>
     <ds:schemaRef ds:uri="http://schemas.openxmlformats.org/officeDocument/2006/bibliography"/>
   </ds:schemaRefs>

</xml_diff>